<commit_message>
sync db when saving contract
</commit_message>
<xml_diff>
--- a/MiLoc/src/output.docx
+++ b/MiLoc/src/output.docx
@@ -265,7 +265,7 @@
           <w:szCs w:val="28"/>
           <w:lang w:bidi="ar-DZ"/>
         </w:rPr>
-        <w:t xml:space="preserve">renault   </w:t>
+        <w:t xml:space="preserve">vp   </w:t>
       </w:r>
       <w:r>
         <w:rPr>
@@ -309,7 +309,7 @@
           <w:szCs w:val="28"/>
           <w:lang w:bidi="ar-DZ"/>
         </w:rPr>
-        <w:t xml:space="preserve">r3   </w:t>
+        <w:t xml:space="preserve">ppppppppp   </w:t>
       </w:r>
       <w:r>
         <w:rPr>
@@ -354,7 +354,7 @@
           <w:szCs w:val="28"/>
           <w:lang w:bidi="ar-DZ"/>
         </w:rPr>
-        <w:t xml:space="preserve">voila </w:t>
+        <w:t xml:space="preserve">ppppppp </w:t>
       </w:r>
       <w:r>
         <w:rPr>
@@ -380,7 +380,7 @@
           <w:szCs w:val="28"/>
           <w:lang w:bidi="ar-DZ"/>
         </w:rPr>
-        <w:t xml:space="preserve">333111212  </w:t>
+        <w:t xml:space="preserve">999999999  </w:t>
       </w:r>
     </w:p>
     <w:p>
@@ -409,7 +409,7 @@
           <w:szCs w:val="28"/>
           <w:lang w:bidi="ar-DZ"/>
         </w:rPr>
-        <w:t xml:space="preserve">455555 </w:t>
+        <w:t xml:space="preserve">999999 </w:t>
       </w:r>
       <w:r>
         <w:rPr>
@@ -447,7 +447,7 @@
           <w:szCs w:val="28"/>
           <w:lang w:bidi="ar-DZ"/>
         </w:rPr>
-        <w:t xml:space="preserve">4500   </w:t>
+        <w:t xml:space="preserve">999999   </w:t>
       </w:r>
     </w:p>
     <w:p>
@@ -487,7 +487,7 @@
           <w:szCs w:val="28"/>
           <w:lang w:bidi="ar-DZ"/>
         </w:rPr>
-        <w:t xml:space="preserve">150  </w:t>
+        <w:t xml:space="preserve">999  </w:t>
       </w:r>
       <w:r>
         <w:rPr>
@@ -510,7 +510,7 @@
           <w:sz w:val="28"/>
           <w:szCs w:val="28"/>
         </w:rPr>
-        <w:t xml:space="preserve">0   </w:t>
+        <w:t xml:space="preserve">9999999   </w:t>
       </w:r>
       <w:r>
         <w:rPr>
@@ -549,7 +549,7 @@
           <w:sz w:val="28"/>
           <w:szCs w:val="28"/>
         </w:rPr>
-        <w:t xml:space="preserve">1144   </w:t>
+        <w:t xml:space="preserve">2222222   </w:t>
       </w:r>
     </w:p>
     <w:p>
@@ -649,7 +649,7 @@
           <w:szCs w:val="28"/>
           <w:lang w:bidi="ar-DZ"/>
         </w:rPr>
-        <w:t xml:space="preserve">bouaf   </w:t>
+        <w:t xml:space="preserve">hamid hamid   </w:t>
       </w:r>
     </w:p>
     <w:p>
@@ -687,7 +687,7 @@
           <w:szCs w:val="28"/>
           <w:lang w:bidi="ar-DZ"/>
         </w:rPr>
-        <w:t xml:space="preserve">14/12/2023   </w:t>
+        <w:t xml:space="preserve">15/12/2023   </w:t>
       </w:r>
       <w:r>
         <w:rPr>
@@ -713,7 +713,7 @@
           <w:szCs w:val="28"/>
           <w:lang w:bidi="ar-DZ"/>
         </w:rPr>
-        <w:t>husein</w:t>
+        <w:t>aaaaaa</w:t>
       </w:r>
       <w:r>
         <w:rPr>
@@ -751,7 +751,7 @@
           <w:szCs w:val="28"/>
           <w:lang w:bidi="ar-DZ"/>
         </w:rPr>
-        <w:t xml:space="preserve">aazaze   </w:t>
+        <w:t xml:space="preserve">aaaaaaaaaa   </w:t>
       </w:r>
     </w:p>
     <w:p>
@@ -781,7 +781,7 @@
           <w:szCs w:val="28"/>
           <w:lang w:bidi="ar-DZ"/>
         </w:rPr>
-        <w:t xml:space="preserve">055555   </w:t>
+        <w:t xml:space="preserve">000110   </w:t>
       </w:r>
     </w:p>
     <w:p>
@@ -829,7 +829,7 @@
           <w:szCs w:val="28"/>
           <w:lang w:bidi="ar-DZ"/>
         </w:rPr>
-        <w:t>111111</w:t>
+        <w:t>111101010</w:t>
       </w:r>
       <w:r>
         <w:rPr>
@@ -883,7 +883,7 @@
           <w:szCs w:val="28"/>
           <w:lang w:bidi="ar-DZ"/>
         </w:rPr>
-        <w:t>08/12/2023</w:t>
+        <w:t>14/12/2023</w:t>
       </w:r>
       <w:r>
         <w:rPr>
@@ -909,7 +909,7 @@
           <w:szCs w:val="28"/>
           <w:lang w:bidi="ar-DZ"/>
         </w:rPr>
-        <w:t xml:space="preserve">bordj  </w:t>
+        <w:t xml:space="preserve">aaaaaaa  </w:t>
       </w:r>
       <w:r>
         <w:rPr>
@@ -955,7 +955,7 @@
           <w:szCs w:val="28"/>
           <w:lang w:bidi="ar-DZ"/>
         </w:rPr>
-        <w:t>03/12/2023</w:t>
+        <w:t>09/12/2023</w:t>
       </w:r>
       <w:r>
         <w:rPr>
@@ -989,7 +989,7 @@
           <w:szCs w:val="28"/>
           <w:lang w:bidi="ar-DZ"/>
         </w:rPr>
-        <w:t xml:space="preserve">14:06   </w:t>
+        <w:t xml:space="preserve">20:38   </w:t>
       </w:r>
     </w:p>
     <w:p>
@@ -1027,7 +1027,7 @@
           <w:szCs w:val="28"/>
           <w:lang w:bidi="ar-DZ"/>
         </w:rPr>
-        <w:t>2</w:t>
+        <w:t>9</w:t>
       </w:r>
       <w:r>
         <w:rPr>
@@ -1061,7 +1061,7 @@
           <w:szCs w:val="28"/>
           <w:lang w:bidi="ar-DZ"/>
         </w:rPr>
-        <w:t>05/12/2023</w:t>
+        <w:t>18/12/2023</w:t>
       </w:r>
       <w:r>
         <w:rPr>

</xml_diff>